<commit_message>
Rapport de travail word
</commit_message>
<xml_diff>
--- a/screens.docx
+++ b/screens.docx
@@ -135,15 +135,7 @@
     </w:p>
     <w:p>
       <w:r>
-        <w:t>Ajouter Node.js aux variable d’</w:t>
-      </w:r>
-      <w:proofErr w:type="spellStart"/>
-      <w:r>
-        <w:t>envronnment</w:t>
-      </w:r>
-      <w:proofErr w:type="spellEnd"/>
-      <w:r>
-        <w:t xml:space="preserve"> global :</w:t>
+        <w:t>Ajouter Node.js aux variable d’envronnment global :</w:t>
       </w:r>
     </w:p>
     <w:p>
@@ -205,15 +197,7 @@
     <w:p>
       <w:r>
         <w:lastRenderedPageBreak/>
-        <w:t xml:space="preserve">Création du </w:t>
-      </w:r>
-      <w:proofErr w:type="spellStart"/>
-      <w:r>
-        <w:t>dashbord</w:t>
-      </w:r>
-      <w:proofErr w:type="spellEnd"/>
-      <w:r>
-        <w:t xml:space="preserve"> simple en HTML / CSS / JS : </w:t>
+        <w:t xml:space="preserve">Création du dashbord simple en HTML / CSS / JS : </w:t>
       </w:r>
     </w:p>
     <w:p>
@@ -222,7 +206,7 @@
           <w:noProof/>
         </w:rPr>
         <w:drawing>
-          <wp:inline distT="0" distB="0" distL="0" distR="0" wp14:anchorId="2857D1CE" wp14:editId="7D5C393B">
+          <wp:inline distT="0" distB="0" distL="0" distR="0" wp14:anchorId="2857D1CE" wp14:editId="7B190BBF">
             <wp:extent cx="5753100" cy="3108960"/>
             <wp:effectExtent l="0" t="0" r="0" b="0"/>
             <wp:docPr id="697139710" name="Image 4"/>
@@ -279,15 +263,7 @@
     </w:p>
     <w:p>
       <w:r>
-        <w:t xml:space="preserve">Installation de </w:t>
-      </w:r>
-      <w:proofErr w:type="spellStart"/>
-      <w:r>
-        <w:t>OpenSSH</w:t>
-      </w:r>
-      <w:proofErr w:type="spellEnd"/>
-      <w:r>
-        <w:t xml:space="preserve"> et c</w:t>
+        <w:t>Installation de OpenSSH et c</w:t>
       </w:r>
       <w:r>
         <w:t>onfiguration du port 22 -&gt; 22334</w:t>
@@ -530,23 +506,7 @@
     </w:p>
     <w:p>
       <w:r>
-        <w:t xml:space="preserve">Installation et utilisation de </w:t>
-      </w:r>
-      <w:proofErr w:type="spellStart"/>
-      <w:r>
-        <w:t>certbot</w:t>
-      </w:r>
-      <w:proofErr w:type="spellEnd"/>
-      <w:r>
-        <w:t xml:space="preserve"> pour notre serveur </w:t>
-      </w:r>
-      <w:proofErr w:type="spellStart"/>
-      <w:r>
-        <w:t>nginx</w:t>
-      </w:r>
-      <w:proofErr w:type="spellEnd"/>
-      <w:r>
-        <w:t xml:space="preserve"> : </w:t>
+        <w:t xml:space="preserve">Installation et utilisation de certbot pour notre serveur nginx : </w:t>
       </w:r>
     </w:p>
     <w:p>
@@ -694,15 +654,7 @@
         <w:ind w:left="708"/>
       </w:pPr>
       <w:r>
-        <w:t xml:space="preserve">- lancer l'environnement </w:t>
-      </w:r>
-      <w:proofErr w:type="spellStart"/>
-      <w:r>
-        <w:t>node</w:t>
-      </w:r>
-      <w:proofErr w:type="spellEnd"/>
-      <w:r>
-        <w:t xml:space="preserve"> au démarrage de la VM</w:t>
+        <w:t>- lancer l'environnement node au démarrage de la VM</w:t>
       </w:r>
     </w:p>
     <w:p>
@@ -731,15 +683,7 @@
     </w:p>
     <w:p>
       <w:r>
-        <w:t xml:space="preserve">Installation de PM2 en utilisant </w:t>
-      </w:r>
-      <w:proofErr w:type="spellStart"/>
-      <w:r>
-        <w:t>npm</w:t>
-      </w:r>
-      <w:proofErr w:type="spellEnd"/>
-      <w:r>
-        <w:t> :</w:t>
+        <w:t>Installation de PM2 en utilisant npm :</w:t>
       </w:r>
     </w:p>
     <w:p>
@@ -1048,23 +992,7 @@
     <w:p>
       <w:r>
         <w:tab/>
-        <w:t xml:space="preserve">Transfert de fichier de manière sécurisé en utilisant </w:t>
-      </w:r>
-      <w:proofErr w:type="spellStart"/>
-      <w:r>
-        <w:t>scp</w:t>
-      </w:r>
-      <w:proofErr w:type="spellEnd"/>
-      <w:r>
-        <w:t xml:space="preserve"> et </w:t>
-      </w:r>
-      <w:proofErr w:type="spellStart"/>
-      <w:r>
-        <w:t>ssh</w:t>
-      </w:r>
-      <w:proofErr w:type="spellEnd"/>
-      <w:r>
-        <w:t xml:space="preserve"> (chiffrement du transfert), utilisation d’une clé RSA public/privé pour éviter la saisi de mot de mot de passe. + de sécurité. </w:t>
+        <w:t xml:space="preserve">Transfert de fichier de manière sécurisé en utilisant scp et ssh (chiffrement du transfert), utilisation d’une clé RSA public/privé pour éviter la saisi de mot de mot de passe. + de sécurité. </w:t>
       </w:r>
     </w:p>
     <w:p>
@@ -1128,15 +1056,7 @@
     <w:p/>
     <w:p>
       <w:r>
-        <w:t>Suppression de du super utilisateur Root -&gt; Création d’un nouveau Super utilisateur « </w:t>
-      </w:r>
-      <w:proofErr w:type="spellStart"/>
-      <w:r>
-        <w:t>adminNester</w:t>
-      </w:r>
-      <w:proofErr w:type="spellEnd"/>
-      <w:r>
-        <w:t xml:space="preserve"> » avec les privilèges root : </w:t>
+        <w:t xml:space="preserve">Suppression de du super utilisateur Root -&gt; Création d’un nouveau Super utilisateur « adminNester » avec les privilèges root : </w:t>
       </w:r>
     </w:p>
     <w:p>
@@ -1212,8 +1132,11 @@
     </w:p>
     <w:p>
       <w:r>
+        <w:rPr>
+          <w:noProof/>
+        </w:rPr>
         <w:drawing>
-          <wp:inline distT="0" distB="0" distL="0" distR="0" wp14:anchorId="042E5786" wp14:editId="000F8BD7">
+          <wp:inline distT="0" distB="0" distL="0" distR="0" wp14:anchorId="042E5786" wp14:editId="1C156038">
             <wp:extent cx="5760720" cy="1523365"/>
             <wp:effectExtent l="0" t="0" r="0" b="635"/>
             <wp:docPr id="479516909" name="Image 2" descr="Une image contenant texte, Police, logiciel, nombre&#10;&#10;Le contenu généré par l’IA peut être incorrect."/>
@@ -1270,6 +1193,9 @@
     </w:p>
     <w:p>
       <w:r>
+        <w:rPr>
+          <w:noProof/>
+        </w:rPr>
         <w:drawing>
           <wp:inline distT="0" distB="0" distL="0" distR="0" wp14:anchorId="0595332D" wp14:editId="69784C34">
             <wp:extent cx="4717189" cy="4229467"/>
@@ -1307,6 +1233,131 @@
         </w:drawing>
       </w:r>
     </w:p>
+    <w:p/>
+    <w:p/>
+    <w:p/>
+    <w:p/>
+    <w:p>
+      <w:r>
+        <w:lastRenderedPageBreak/>
+        <w:t>GESTION DE PROJET :</w:t>
+      </w:r>
+    </w:p>
+    <w:p>
+      <w:r>
+        <w:t xml:space="preserve">GitHub Project, pour la gestion des taches de notre projets. Chaque </w:t>
+      </w:r>
+      <w:r>
+        <w:t>tâche</w:t>
+      </w:r>
+      <w:r>
+        <w:t xml:space="preserve"> est </w:t>
+      </w:r>
+      <w:r>
+        <w:t>décrite</w:t>
+      </w:r>
+      <w:r>
+        <w:t xml:space="preserve"> et </w:t>
+      </w:r>
+      <w:r>
+        <w:t>avec des listes / cases à cocher pour faciliter l’exécution de nos taches. Quand une tache est en cours ou fini elle est déplacée dans son espace.</w:t>
+      </w:r>
+    </w:p>
+    <w:p>
+      <w:r>
+        <w:rPr>
+          <w:noProof/>
+        </w:rPr>
+        <w:drawing>
+          <wp:inline distT="0" distB="0" distL="0" distR="0" wp14:anchorId="635F2BD7" wp14:editId="53C63187">
+            <wp:extent cx="5760720" cy="2902585"/>
+            <wp:effectExtent l="0" t="0" r="0" b="0"/>
+            <wp:docPr id="9657464" name="Image 1" descr="Une image contenant texte, capture d’écran, logiciel, Logiciel multimédia&#10;&#10;Le contenu généré par l’IA peut être incorrect."/>
+            <wp:cNvGraphicFramePr>
+              <a:graphicFrameLocks xmlns:a="http://schemas.openxmlformats.org/drawingml/2006/main" noChangeAspect="1"/>
+            </wp:cNvGraphicFramePr>
+            <a:graphic xmlns:a="http://schemas.openxmlformats.org/drawingml/2006/main">
+              <a:graphicData uri="http://schemas.openxmlformats.org/drawingml/2006/picture">
+                <pic:pic xmlns:pic="http://schemas.openxmlformats.org/drawingml/2006/picture">
+                  <pic:nvPicPr>
+                    <pic:cNvPr id="9657464" name="Image 1" descr="Une image contenant texte, capture d’écran, logiciel, Logiciel multimédia&#10;&#10;Le contenu généré par l’IA peut être incorrect."/>
+                    <pic:cNvPicPr>
+                      <a:picLocks noChangeAspect="1" noChangeArrowheads="1"/>
+                    </pic:cNvPicPr>
+                  </pic:nvPicPr>
+                  <pic:blipFill>
+                    <a:blip r:embed="rId24" cstate="print">
+                      <a:extLst>
+                        <a:ext uri="{28A0092B-C50C-407E-A947-70E740481C1C}">
+                          <a14:useLocalDpi xmlns:a14="http://schemas.microsoft.com/office/drawing/2010/main" val="0"/>
+                        </a:ext>
+                      </a:extLst>
+                    </a:blip>
+                    <a:srcRect/>
+                    <a:stretch>
+                      <a:fillRect/>
+                    </a:stretch>
+                  </pic:blipFill>
+                  <pic:spPr bwMode="auto">
+                    <a:xfrm>
+                      <a:off x="0" y="0"/>
+                      <a:ext cx="5760720" cy="2902585"/>
+                    </a:xfrm>
+                    <a:prstGeom prst="rect">
+                      <a:avLst/>
+                    </a:prstGeom>
+                    <a:noFill/>
+                    <a:ln>
+                      <a:noFill/>
+                    </a:ln>
+                  </pic:spPr>
+                </pic:pic>
+              </a:graphicData>
+            </a:graphic>
+          </wp:inline>
+        </w:drawing>
+      </w:r>
+    </w:p>
+    <w:p>
+      <w:r>
+        <w:drawing>
+          <wp:inline distT="0" distB="0" distL="0" distR="0" wp14:anchorId="12E9A063" wp14:editId="40392EDB">
+            <wp:extent cx="5760720" cy="3853815"/>
+            <wp:effectExtent l="0" t="0" r="0" b="0"/>
+            <wp:docPr id="1375405686" name="Image 1" descr="Une image contenant texte, capture d’écran, logiciel, Logiciel multimédia&#10;&#10;Le contenu généré par l’IA peut être incorrect."/>
+            <wp:cNvGraphicFramePr>
+              <a:graphicFrameLocks xmlns:a="http://schemas.openxmlformats.org/drawingml/2006/main" noChangeAspect="1"/>
+            </wp:cNvGraphicFramePr>
+            <a:graphic xmlns:a="http://schemas.openxmlformats.org/drawingml/2006/main">
+              <a:graphicData uri="http://schemas.openxmlformats.org/drawingml/2006/picture">
+                <pic:pic xmlns:pic="http://schemas.openxmlformats.org/drawingml/2006/picture">
+                  <pic:nvPicPr>
+                    <pic:cNvPr id="1375405686" name="Image 1" descr="Une image contenant texte, capture d’écran, logiciel, Logiciel multimédia&#10;&#10;Le contenu généré par l’IA peut être incorrect."/>
+                    <pic:cNvPicPr/>
+                  </pic:nvPicPr>
+                  <pic:blipFill>
+                    <a:blip r:embed="rId25"/>
+                    <a:stretch>
+                      <a:fillRect/>
+                    </a:stretch>
+                  </pic:blipFill>
+                  <pic:spPr>
+                    <a:xfrm>
+                      <a:off x="0" y="0"/>
+                      <a:ext cx="5760720" cy="3853815"/>
+                    </a:xfrm>
+                    <a:prstGeom prst="rect">
+                      <a:avLst/>
+                    </a:prstGeom>
+                  </pic:spPr>
+                </pic:pic>
+              </a:graphicData>
+            </a:graphic>
+          </wp:inline>
+        </w:drawing>
+      </w:r>
+    </w:p>
+    <w:p/>
     <w:sectPr>
       <w:pgSz w:w="11906" w:h="16838"/>
       <w:pgMar w:top="1417" w:right="1417" w:bottom="1417" w:left="1417" w:header="708" w:footer="708" w:gutter="0"/>
@@ -2040,6 +2091,7 @@
   <w:style w:type="character" w:default="1" w:styleId="Policepardfaut">
     <w:name w:val="Default Paragraph Font"/>
     <w:uiPriority w:val="1"/>
+    <w:semiHidden/>
     <w:unhideWhenUsed/>
   </w:style>
   <w:style w:type="table" w:default="1" w:styleId="TableauNormal">

</xml_diff>

<commit_message>
Rapport de soutenance + screens
</commit_message>
<xml_diff>
--- a/screens.docx
+++ b/screens.docx
@@ -3,6 +3,9 @@
 <w:document xmlns:wpc="http://schemas.microsoft.com/office/word/2010/wordprocessingCanvas" xmlns:cx="http://schemas.microsoft.com/office/drawing/2014/chartex" xmlns:cx1="http://schemas.microsoft.com/office/drawing/2015/9/8/chartex" xmlns:cx2="http://schemas.microsoft.com/office/drawing/2015/10/21/chartex" xmlns:cx3="http://schemas.microsoft.com/office/drawing/2016/5/9/chartex" xmlns:cx4="http://schemas.microsoft.com/office/drawing/2016/5/10/chartex" xmlns:cx5="http://schemas.microsoft.com/office/drawing/2016/5/11/chartex" xmlns:cx6="http://schemas.microsoft.com/office/drawing/2016/5/12/chartex" xmlns:cx7="http://schemas.microsoft.com/office/drawing/2016/5/13/chartex" xmlns:cx8="http://schemas.microsoft.com/office/drawing/2016/5/14/chartex" xmlns:mc="http://schemas.openxmlformats.org/markup-compatibility/2006" xmlns:aink="http://schemas.microsoft.com/office/drawing/2016/ink" xmlns:am3d="http://schemas.microsoft.com/office/drawing/2017/model3d" xmlns:o="urn:schemas-microsoft-com:office:office" xmlns:oel="http://schemas.microsoft.com/office/2019/extlst" xmlns:r="http://schemas.openxmlformats.org/officeDocument/2006/relationships" xmlns:m="http://schemas.openxmlformats.org/officeDocument/2006/math" xmlns:v="urn:schemas-microsoft-com:vml" xmlns:wp14="http://schemas.microsoft.com/office/word/2010/wordprocessingDrawing" xmlns:wp="http://schemas.openxmlformats.org/drawingml/2006/wordprocessingDrawing" xmlns:w10="urn:schemas-microsoft-com:office:word" xmlns:w="http://schemas.openxmlformats.org/wordprocessingml/2006/main" xmlns:w14="http://schemas.microsoft.com/office/word/2010/wordml" xmlns:w15="http://schemas.microsoft.com/office/word/2012/wordml" xmlns:w16cex="http://schemas.microsoft.com/office/word/2018/wordml/cex" xmlns:w16cid="http://schemas.microsoft.com/office/word/2016/wordml/cid" xmlns:w16="http://schemas.microsoft.com/office/word/2018/wordml" xmlns:w16du="http://schemas.microsoft.com/office/word/2023/wordml/word16du" xmlns:w16sdtdh="http://schemas.microsoft.com/office/word/2020/wordml/sdtdatahash" xmlns:w16sdtfl="http://schemas.microsoft.com/office/word/2024/wordml/sdtformatlock" xmlns:w16se="http://schemas.microsoft.com/office/word/2015/wordml/symex" xmlns:wpg="http://schemas.microsoft.com/office/word/2010/wordprocessingGroup" xmlns:wpi="http://schemas.microsoft.com/office/word/2010/wordprocessingInk" xmlns:wne="http://schemas.microsoft.com/office/word/2006/wordml" xmlns:wps="http://schemas.microsoft.com/office/word/2010/wordprocessingShape" mc:Ignorable="w14 w15 w16se w16cid w16 w16cex w16sdtdh w16sdtfl w16du wp14">
   <w:body>
     <w:p>
+      <w:pPr>
+        <w:pStyle w:val="Titre1"/>
+      </w:pPr>
       <w:r>
         <w:t>I</w:t>
       </w:r>
@@ -135,7 +138,21 @@
     </w:p>
     <w:p>
       <w:r>
-        <w:t>Ajouter Node.js aux variable d’envronnment global :</w:t>
+        <w:t xml:space="preserve">Ajouter Node.js </w:t>
+      </w:r>
+      <w:proofErr w:type="gramStart"/>
+      <w:r>
+        <w:t>aux variable</w:t>
+      </w:r>
+      <w:proofErr w:type="gramEnd"/>
+      <w:r>
+        <w:t xml:space="preserve"> d’</w:t>
+      </w:r>
+      <w:r>
+        <w:t>environnement</w:t>
+      </w:r>
+      <w:r>
+        <w:t xml:space="preserve"> global :</w:t>
       </w:r>
     </w:p>
     <w:p>
@@ -196,7 +213,6 @@
     <w:p/>
     <w:p>
       <w:r>
-        <w:lastRenderedPageBreak/>
         <w:t xml:space="preserve">Création du dashbord simple en HTML / CSS / JS : </w:t>
       </w:r>
     </w:p>
@@ -206,7 +222,7 @@
           <w:noProof/>
         </w:rPr>
         <w:drawing>
-          <wp:inline distT="0" distB="0" distL="0" distR="0" wp14:anchorId="2857D1CE" wp14:editId="7B190BBF">
+          <wp:inline distT="0" distB="0" distL="0" distR="0" wp14:anchorId="2857D1CE" wp14:editId="3557BC48">
             <wp:extent cx="5753100" cy="3108960"/>
             <wp:effectExtent l="0" t="0" r="0" b="0"/>
             <wp:docPr id="697139710" name="Image 4"/>
@@ -257,13 +273,24 @@
     </w:p>
     <w:p/>
     <w:p>
+      <w:pPr>
+        <w:pStyle w:val="Titre1"/>
+      </w:pPr>
       <w:r>
         <w:t xml:space="preserve">SSH </w:t>
       </w:r>
     </w:p>
     <w:p>
       <w:r>
-        <w:t>Installation de OpenSSH et c</w:t>
+        <w:t xml:space="preserve">Installation de </w:t>
+      </w:r>
+      <w:proofErr w:type="spellStart"/>
+      <w:r>
+        <w:t>OpenSSH</w:t>
+      </w:r>
+      <w:proofErr w:type="spellEnd"/>
+      <w:r>
+        <w:t xml:space="preserve"> et c</w:t>
       </w:r>
       <w:r>
         <w:t>onfiguration du port 22 -&gt; 22334</w:t>
@@ -329,8 +356,10 @@
     <w:p/>
     <w:p/>
     <w:p>
-      <w:r>
-        <w:lastRenderedPageBreak/>
+      <w:pPr>
+        <w:pStyle w:val="Titre1"/>
+      </w:pPr>
+      <w:r>
         <w:t xml:space="preserve">NGINX </w:t>
       </w:r>
     </w:p>
@@ -506,7 +535,23 @@
     </w:p>
     <w:p>
       <w:r>
-        <w:t xml:space="preserve">Installation et utilisation de certbot pour notre serveur nginx : </w:t>
+        <w:t xml:space="preserve">Installation et utilisation de </w:t>
+      </w:r>
+      <w:proofErr w:type="spellStart"/>
+      <w:r>
+        <w:t>certbot</w:t>
+      </w:r>
+      <w:proofErr w:type="spellEnd"/>
+      <w:r>
+        <w:t xml:space="preserve"> pour notre serveur </w:t>
+      </w:r>
+      <w:proofErr w:type="spellStart"/>
+      <w:r>
+        <w:t>nginx</w:t>
+      </w:r>
+      <w:proofErr w:type="spellEnd"/>
+      <w:r>
+        <w:t xml:space="preserve"> : </w:t>
       </w:r>
     </w:p>
     <w:p>
@@ -514,6 +559,7 @@
         <w:rPr>
           <w:noProof/>
         </w:rPr>
+        <w:lastRenderedPageBreak/>
         <w:drawing>
           <wp:inline distT="0" distB="0" distL="0" distR="0" wp14:anchorId="35B307C8" wp14:editId="303E636A">
             <wp:extent cx="5753100" cy="1874520"/>
@@ -566,7 +612,6 @@
     </w:p>
     <w:p>
       <w:r>
-        <w:lastRenderedPageBreak/>
         <w:t xml:space="preserve">Fichier de configuration de notre site : Ecoute sur le port 80 et le port 443 de notre serveur. Reverse-Proxy. Localisation du chemin pour les fichiers statiques. </w:t>
       </w:r>
       <w:r>
@@ -629,13 +674,10 @@
     <w:p/>
     <w:p/>
     <w:p/>
-    <w:p/>
-    <w:p/>
-    <w:p/>
-    <w:p/>
-    <w:p/>
-    <w:p/>
-    <w:p>
+    <w:p>
+      <w:pPr>
+        <w:pStyle w:val="Titre1"/>
+      </w:pPr>
       <w:r>
         <w:lastRenderedPageBreak/>
         <w:t xml:space="preserve">PM2 </w:t>
@@ -654,7 +696,15 @@
         <w:ind w:left="708"/>
       </w:pPr>
       <w:r>
-        <w:t>- lancer l'environnement node au démarrage de la VM</w:t>
+        <w:t xml:space="preserve">- lancer l'environnement </w:t>
+      </w:r>
+      <w:proofErr w:type="spellStart"/>
+      <w:r>
+        <w:t>node</w:t>
+      </w:r>
+      <w:proofErr w:type="spellEnd"/>
+      <w:r>
+        <w:t xml:space="preserve"> au démarrage de la VM</w:t>
       </w:r>
     </w:p>
     <w:p>
@@ -683,7 +733,15 @@
     </w:p>
     <w:p>
       <w:r>
-        <w:t>Installation de PM2 en utilisant npm :</w:t>
+        <w:t xml:space="preserve">Installation de PM2 en utilisant </w:t>
+      </w:r>
+      <w:proofErr w:type="spellStart"/>
+      <w:r>
+        <w:t>npm</w:t>
+      </w:r>
+      <w:proofErr w:type="spellEnd"/>
+      <w:r>
+        <w:t> :</w:t>
       </w:r>
     </w:p>
     <w:p>
@@ -984,6 +1042,9 @@
     <w:p/>
     <w:p/>
     <w:p>
+      <w:pPr>
+        <w:pStyle w:val="Titre1"/>
+      </w:pPr>
       <w:r>
         <w:lastRenderedPageBreak/>
         <w:t xml:space="preserve">SCP </w:t>
@@ -992,7 +1053,23 @@
     <w:p>
       <w:r>
         <w:tab/>
-        <w:t xml:space="preserve">Transfert de fichier de manière sécurisé en utilisant scp et ssh (chiffrement du transfert), utilisation d’une clé RSA public/privé pour éviter la saisi de mot de mot de passe. + de sécurité. </w:t>
+        <w:t xml:space="preserve">Transfert de fichier de manière sécurisé en utilisant </w:t>
+      </w:r>
+      <w:proofErr w:type="spellStart"/>
+      <w:r>
+        <w:t>scp</w:t>
+      </w:r>
+      <w:proofErr w:type="spellEnd"/>
+      <w:r>
+        <w:t xml:space="preserve"> et </w:t>
+      </w:r>
+      <w:proofErr w:type="spellStart"/>
+      <w:r>
+        <w:t>ssh</w:t>
+      </w:r>
+      <w:proofErr w:type="spellEnd"/>
+      <w:r>
+        <w:t xml:space="preserve"> (chiffrement du transfert), utilisation d’une clé RSA public/privé pour éviter la saisi de mot de mot de passe. + de sécurité. </w:t>
       </w:r>
     </w:p>
     <w:p>
@@ -1056,7 +1133,15 @@
     <w:p/>
     <w:p>
       <w:r>
-        <w:t xml:space="preserve">Suppression de du super utilisateur Root -&gt; Création d’un nouveau Super utilisateur « adminNester » avec les privilèges root : </w:t>
+        <w:t>Suppression de du super utilisateur Root -&gt; Création d’un nouveau Super utilisateur « </w:t>
+      </w:r>
+      <w:proofErr w:type="spellStart"/>
+      <w:r>
+        <w:t>adminNester</w:t>
+      </w:r>
+      <w:proofErr w:type="spellEnd"/>
+      <w:r>
+        <w:t xml:space="preserve"> » avec les privilèges root : </w:t>
       </w:r>
     </w:p>
     <w:p>
@@ -1115,8 +1200,10 @@
       </w:r>
     </w:p>
     <w:p/>
-    <w:p/>
-    <w:p>
+    <w:p>
+      <w:pPr>
+        <w:pStyle w:val="Titre1"/>
+      </w:pPr>
       <w:r>
         <w:lastRenderedPageBreak/>
         <w:t>DASHBOARD</w:t>
@@ -1136,7 +1223,7 @@
           <w:noProof/>
         </w:rPr>
         <w:drawing>
-          <wp:inline distT="0" distB="0" distL="0" distR="0" wp14:anchorId="042E5786" wp14:editId="1C156038">
+          <wp:inline distT="0" distB="0" distL="0" distR="0" wp14:anchorId="042E5786" wp14:editId="1C138EBD">
             <wp:extent cx="5760720" cy="1523365"/>
             <wp:effectExtent l="0" t="0" r="0" b="635"/>
             <wp:docPr id="479516909" name="Image 2" descr="Une image contenant texte, Police, logiciel, nombre&#10;&#10;Le contenu généré par l’IA peut être incorrect."/>
@@ -1238,6 +1325,9 @@
     <w:p/>
     <w:p/>
     <w:p>
+      <w:pPr>
+        <w:pStyle w:val="Titre1"/>
+      </w:pPr>
       <w:r>
         <w:lastRenderedPageBreak/>
         <w:t>GESTION DE PROJET :</w:t>
@@ -1269,7 +1359,7 @@
           <w:noProof/>
         </w:rPr>
         <w:drawing>
-          <wp:inline distT="0" distB="0" distL="0" distR="0" wp14:anchorId="635F2BD7" wp14:editId="53C63187">
+          <wp:inline distT="0" distB="0" distL="0" distR="0" wp14:anchorId="635F2BD7" wp14:editId="67FE2663">
             <wp:extent cx="5760720" cy="2902585"/>
             <wp:effectExtent l="0" t="0" r="0" b="0"/>
             <wp:docPr id="9657464" name="Image 1" descr="Une image contenant texte, capture d’écran, logiciel, Logiciel multimédia&#10;&#10;Le contenu généré par l’IA peut être incorrect."/>
@@ -1320,6 +1410,9 @@
     </w:p>
     <w:p>
       <w:r>
+        <w:rPr>
+          <w:noProof/>
+        </w:rPr>
         <w:drawing>
           <wp:inline distT="0" distB="0" distL="0" distR="0" wp14:anchorId="12E9A063" wp14:editId="40392EDB">
             <wp:extent cx="5760720" cy="3853815"/>
@@ -1357,7 +1450,46 @@
         </w:drawing>
       </w:r>
     </w:p>
-    <w:p/>
+    <w:p>
+      <w:r>
+        <w:lastRenderedPageBreak/>
+        <w:drawing>
+          <wp:inline distT="0" distB="0" distL="0" distR="0" wp14:anchorId="014FF504" wp14:editId="4FB28B67">
+            <wp:extent cx="5760720" cy="3236595"/>
+            <wp:effectExtent l="0" t="0" r="0" b="1905"/>
+            <wp:docPr id="201377591" name="Image 1" descr="Une image contenant texte, capture d’écran, logiciel, Logiciel multimédia&#10;&#10;Le contenu généré par l’IA peut être incorrect."/>
+            <wp:cNvGraphicFramePr>
+              <a:graphicFrameLocks xmlns:a="http://schemas.openxmlformats.org/drawingml/2006/main" noChangeAspect="1"/>
+            </wp:cNvGraphicFramePr>
+            <a:graphic xmlns:a="http://schemas.openxmlformats.org/drawingml/2006/main">
+              <a:graphicData uri="http://schemas.openxmlformats.org/drawingml/2006/picture">
+                <pic:pic xmlns:pic="http://schemas.openxmlformats.org/drawingml/2006/picture">
+                  <pic:nvPicPr>
+                    <pic:cNvPr id="201377591" name="Image 1" descr="Une image contenant texte, capture d’écran, logiciel, Logiciel multimédia&#10;&#10;Le contenu généré par l’IA peut être incorrect."/>
+                    <pic:cNvPicPr/>
+                  </pic:nvPicPr>
+                  <pic:blipFill>
+                    <a:blip r:embed="rId26"/>
+                    <a:stretch>
+                      <a:fillRect/>
+                    </a:stretch>
+                  </pic:blipFill>
+                  <pic:spPr>
+                    <a:xfrm>
+                      <a:off x="0" y="0"/>
+                      <a:ext cx="5760720" cy="3236595"/>
+                    </a:xfrm>
+                    <a:prstGeom prst="rect">
+                      <a:avLst/>
+                    </a:prstGeom>
+                  </pic:spPr>
+                </pic:pic>
+              </a:graphicData>
+            </a:graphic>
+          </wp:inline>
+        </w:drawing>
+      </w:r>
+    </w:p>
     <w:sectPr>
       <w:pgSz w:w="11906" w:h="16838"/>
       <w:pgMar w:top="1417" w:right="1417" w:bottom="1417" w:left="1417" w:header="708" w:footer="708" w:gutter="0"/>

</xml_diff>